<commit_message>
Final commit to publish
</commit_message>
<xml_diff>
--- a/Team Project.docx
+++ b/Team Project.docx
@@ -42,6 +42,14 @@
           <w:color w:val="444444"/>
           <w:kern w:val="36"/>
         </w:rPr>
+        <w:t>s</w:t>
+      </w:r>
+      <w:r>
+        <w:rPr>
+          <w:rFonts w:eastAsia="Times New Roman" w:cstheme="minorHAnsi"/>
+          <w:color w:val="444444"/>
+          <w:kern w:val="36"/>
+        </w:rPr>
         <w:t xml:space="preserve"> on </w:t>
       </w:r>
       <w:r>
@@ -59,46 +67,6 @@
           <w:kern w:val="36"/>
         </w:rPr>
         <w:t xml:space="preserve">arth? </w:t>
-      </w:r>
-      <w:r>
-        <w:rPr>
-          <w:rFonts w:eastAsia="Times New Roman" w:cstheme="minorHAnsi"/>
-          <w:color w:val="444444"/>
-          <w:kern w:val="36"/>
-        </w:rPr>
-        <w:t xml:space="preserve">- </w:t>
-      </w:r>
-      <w:r>
-        <w:rPr>
-          <w:rFonts w:eastAsia="Times New Roman" w:cstheme="minorHAnsi"/>
-          <w:color w:val="444444"/>
-          <w:kern w:val="36"/>
-        </w:rPr>
-        <w:t xml:space="preserve">Data </w:t>
-      </w:r>
-      <w:r>
-        <w:rPr>
-          <w:rFonts w:eastAsia="Times New Roman" w:cstheme="minorHAnsi"/>
-          <w:color w:val="444444"/>
-          <w:kern w:val="36"/>
-        </w:rPr>
-        <w:t xml:space="preserve">Comparison </w:t>
-      </w:r>
-      <w:r>
-        <w:rPr>
-          <w:rFonts w:eastAsia="Times New Roman" w:cstheme="minorHAnsi"/>
-          <w:color w:val="444444"/>
-          <w:kern w:val="36"/>
-        </w:rPr>
-        <w:t>from NASA and Newspaper</w:t>
-      </w:r>
-      <w:r>
-        <w:rPr>
-          <w:rFonts w:eastAsia="Times New Roman" w:cstheme="minorHAnsi"/>
-          <w:color w:val="444444"/>
-          <w:kern w:val="36"/>
-        </w:rPr>
-        <w:t xml:space="preserve"> -</w:t>
       </w:r>
     </w:p>
     <w:p>
@@ -144,25 +112,11 @@
         </w:rPr>
         <w:t xml:space="preserve"> </w:t>
       </w:r>
-      <w:proofErr w:type="spellStart"/>
-      <w:r>
-        <w:rPr>
-          <w:rFonts w:cstheme="minorHAnsi"/>
-        </w:rPr>
-        <w:t>Seidi</w:t>
-      </w:r>
-      <w:proofErr w:type="spellEnd"/>
-      <w:r>
-        <w:rPr>
-          <w:rFonts w:cstheme="minorHAnsi"/>
-        </w:rPr>
-        <w:t xml:space="preserve"> Mohammad, Jayson Thorpe</w:t>
-      </w:r>
-      <w:r>
-        <w:rPr>
-          <w:rFonts w:cstheme="minorHAnsi"/>
-        </w:rPr>
-        <w:t>, Jess</w:t>
+      <w:r>
+        <w:rPr>
+          <w:rFonts w:cstheme="minorHAnsi"/>
+        </w:rPr>
+        <w:t>Jess</w:t>
       </w:r>
       <w:r>
         <w:rPr>
@@ -174,7 +128,7 @@
         <w:rPr>
           <w:rFonts w:cstheme="minorHAnsi"/>
         </w:rPr>
-        <w:t xml:space="preserve">, </w:t>
+        <w:t xml:space="preserve"> &amp; </w:t>
       </w:r>
       <w:r>
         <w:rPr>
@@ -269,7 +223,7 @@
           <w:color w:val="444444"/>
           <w:kern w:val="36"/>
         </w:rPr>
-        <w:t xml:space="preserve"> and other newspapers API, </w:t>
+        <w:t xml:space="preserve"> and other newspapers API</w:t>
       </w:r>
     </w:p>
     <w:p>
@@ -284,45 +238,6 @@
           <w:kern w:val="36"/>
         </w:rPr>
       </w:pPr>
-      <w:r>
-        <w:rPr>
-          <w:rFonts w:eastAsia="Times New Roman" w:cstheme="minorHAnsi"/>
-          <w:color w:val="444444"/>
-          <w:kern w:val="36"/>
-        </w:rPr>
-        <w:t xml:space="preserve">Other </w:t>
-      </w:r>
-      <w:r>
-        <w:rPr>
-          <w:rFonts w:eastAsia="Times New Roman" w:cstheme="minorHAnsi"/>
-          <w:color w:val="444444"/>
-          <w:kern w:val="36"/>
-        </w:rPr>
-        <w:t xml:space="preserve">News </w:t>
-      </w:r>
-      <w:r>
-        <w:rPr>
-          <w:rFonts w:eastAsia="Times New Roman" w:cstheme="minorHAnsi"/>
-          <w:color w:val="444444"/>
-          <w:kern w:val="36"/>
-        </w:rPr>
-        <w:t>Search Engine</w:t>
-      </w:r>
-      <w:r>
-        <w:rPr>
-          <w:rFonts w:eastAsia="Times New Roman" w:cstheme="minorHAnsi"/>
-          <w:color w:val="444444"/>
-          <w:kern w:val="36"/>
-        </w:rPr>
-        <w:t>s</w:t>
-      </w:r>
-    </w:p>
-    <w:p>
-      <w:pPr>
-        <w:rPr>
-          <w:rFonts w:cstheme="minorHAnsi"/>
-        </w:rPr>
-      </w:pPr>
     </w:p>
     <w:p>
       <w:pPr>
@@ -369,15 +284,78 @@
         <w:rPr>
           <w:rFonts w:cstheme="minorHAnsi"/>
         </w:rPr>
-        <w:t>Comparison among Years with Year data</w:t>
-      </w:r>
-    </w:p>
-    <w:p>
-      <w:pPr>
-        <w:rPr>
-          <w:rFonts w:cstheme="minorHAnsi"/>
-        </w:rPr>
-      </w:pPr>
+        <w:t>How many meteorites were found?</w:t>
+      </w:r>
+    </w:p>
+    <w:p>
+      <w:pPr>
+        <w:ind w:firstLine="720"/>
+        <w:rPr>
+          <w:rFonts w:cstheme="minorHAnsi"/>
+        </w:rPr>
+      </w:pPr>
+      <w:r>
+        <w:rPr>
+          <w:rFonts w:cstheme="minorHAnsi"/>
+        </w:rPr>
+        <w:t>2) Which meteorites were found in the earliest year?</w:t>
+      </w:r>
+    </w:p>
+    <w:p>
+      <w:pPr>
+        <w:ind w:firstLine="720"/>
+        <w:rPr>
+          <w:rFonts w:cstheme="minorHAnsi"/>
+        </w:rPr>
+      </w:pPr>
+      <w:r>
+        <w:rPr>
+          <w:rFonts w:cstheme="minorHAnsi"/>
+        </w:rPr>
+        <w:t>3) What sizes of meteorites were found so far?</w:t>
+      </w:r>
+    </w:p>
+    <w:p>
+      <w:pPr>
+        <w:ind w:firstLine="720"/>
+        <w:rPr>
+          <w:rFonts w:cstheme="minorHAnsi"/>
+        </w:rPr>
+      </w:pPr>
+      <w:r>
+        <w:rPr>
+          <w:rFonts w:cstheme="minorHAnsi"/>
+        </w:rPr>
+        <w:t>4) Where were the largest meteorites’ landing spots?</w:t>
+      </w:r>
+    </w:p>
+    <w:p>
+      <w:pPr>
+        <w:ind w:firstLine="720"/>
+        <w:rPr>
+          <w:rFonts w:cstheme="minorHAnsi"/>
+        </w:rPr>
+      </w:pPr>
+      <w:r>
+        <w:rPr>
+          <w:rFonts w:cstheme="minorHAnsi"/>
+        </w:rPr>
+        <w:t>5) What types of meteorites do we have?</w:t>
+      </w:r>
+    </w:p>
+    <w:p>
+      <w:pPr>
+        <w:ind w:firstLine="720"/>
+        <w:rPr>
+          <w:rFonts w:cstheme="minorHAnsi"/>
+        </w:rPr>
+      </w:pPr>
+      <w:r>
+        <w:rPr>
+          <w:rFonts w:cstheme="minorHAnsi"/>
+        </w:rPr>
+        <w:t>6) Which countries found more meteorites?</w:t>
+      </w:r>
     </w:p>
     <w:p>
       <w:pPr>
@@ -390,105 +368,21 @@
         <w:rPr>
           <w:rFonts w:cstheme="minorHAnsi"/>
         </w:rPr>
-        <w:t xml:space="preserve">2) </w:t>
-      </w:r>
-      <w:r>
-        <w:rPr>
-          <w:rFonts w:cstheme="minorHAnsi"/>
-        </w:rPr>
-        <w:t>Look at la</w:t>
-      </w:r>
-      <w:r>
-        <w:rPr>
-          <w:rFonts w:cstheme="minorHAnsi"/>
-        </w:rPr>
-        <w:t>n</w:t>
-      </w:r>
-      <w:r>
-        <w:rPr>
-          <w:rFonts w:cstheme="minorHAnsi"/>
-        </w:rPr>
-        <w:t xml:space="preserve">ding locations with </w:t>
-      </w:r>
-      <w:proofErr w:type="spellStart"/>
-      <w:r>
-        <w:rPr>
-          <w:rFonts w:cstheme="minorHAnsi"/>
-        </w:rPr>
-        <w:t>GeoLocation</w:t>
-      </w:r>
-      <w:proofErr w:type="spellEnd"/>
-      <w:r>
-        <w:rPr>
-          <w:rFonts w:cstheme="minorHAnsi"/>
-        </w:rPr>
-        <w:t xml:space="preserve"> (Latitude &amp; Longitude) – which region had more meteorites?</w:t>
-      </w:r>
-    </w:p>
-    <w:p>
-      <w:pPr>
-        <w:rPr>
-          <w:rFonts w:cstheme="minorHAnsi"/>
-        </w:rPr>
-      </w:pPr>
-    </w:p>
-    <w:p>
-      <w:pPr>
-        <w:ind w:firstLine="720"/>
-        <w:rPr>
-          <w:rFonts w:cstheme="minorHAnsi"/>
-        </w:rPr>
-      </w:pPr>
-      <w:r>
-        <w:rPr>
-          <w:rFonts w:cstheme="minorHAnsi"/>
-        </w:rPr>
-        <w:t xml:space="preserve">3) </w:t>
-      </w:r>
-      <w:r>
-        <w:rPr>
-          <w:rFonts w:cstheme="minorHAnsi"/>
-        </w:rPr>
-        <w:t>Mass (size of meteorite) – any size</w:t>
-      </w:r>
-      <w:r>
-        <w:rPr>
-          <w:rFonts w:cstheme="minorHAnsi"/>
-        </w:rPr>
-        <w:t>, time,</w:t>
-      </w:r>
-      <w:r>
-        <w:rPr>
-          <w:rFonts w:cstheme="minorHAnsi"/>
-        </w:rPr>
-        <w:t xml:space="preserve"> location relationship?</w:t>
-      </w:r>
-    </w:p>
-    <w:p>
-      <w:pPr>
-        <w:rPr>
-          <w:rFonts w:cstheme="minorHAnsi"/>
-        </w:rPr>
-      </w:pPr>
-    </w:p>
-    <w:p>
-      <w:pPr>
-        <w:ind w:firstLine="720"/>
-        <w:rPr>
-          <w:rFonts w:cstheme="minorHAnsi"/>
-        </w:rPr>
-      </w:pPr>
-      <w:r>
-        <w:rPr>
-          <w:rFonts w:cstheme="minorHAnsi"/>
-        </w:rPr>
-        <w:t xml:space="preserve">4) </w:t>
-      </w:r>
-      <w:r>
-        <w:rPr>
-          <w:rFonts w:cstheme="minorHAnsi"/>
-        </w:rPr>
-        <w:t>New York Times articles – how many landings were covered by newspaper?</w:t>
+        <w:t>7) Is there a difference on the number and size of meteorites between northern vs southern hemispheres?</w:t>
+      </w:r>
+    </w:p>
+    <w:p>
+      <w:pPr>
+        <w:ind w:left="720"/>
+        <w:rPr>
+          <w:rFonts w:cstheme="minorHAnsi"/>
+        </w:rPr>
+      </w:pPr>
+      <w:r>
+        <w:rPr>
+          <w:rFonts w:cstheme="minorHAnsi"/>
+        </w:rPr>
+        <w:t>8) How many articles about meteorites were published in NYT? What were the contents?</w:t>
       </w:r>
     </w:p>
     <w:p>
@@ -542,7 +436,18 @@
           <w:rFonts w:cstheme="minorHAnsi"/>
         </w:rPr>
         <w:tab/>
-        <w:t xml:space="preserve">We will explore data from </w:t>
+      </w:r>
+      <w:r>
+        <w:rPr>
+          <w:rFonts w:cstheme="minorHAnsi"/>
+        </w:rPr>
+        <w:t>First, w</w:t>
+      </w:r>
+      <w:r>
+        <w:rPr>
+          <w:rFonts w:cstheme="minorHAnsi"/>
+        </w:rPr>
+        <w:t xml:space="preserve">e will explore data from </w:t>
       </w:r>
       <w:r>
         <w:rPr>
@@ -566,39 +471,15 @@
           <w:color w:val="444444"/>
           <w:kern w:val="36"/>
         </w:rPr>
-        <w:t xml:space="preserve"> and NYT API to </w:t>
-      </w:r>
-      <w:r>
-        <w:rPr>
-          <w:rFonts w:eastAsia="Times New Roman" w:cstheme="minorHAnsi"/>
-          <w:color w:val="444444"/>
-          <w:kern w:val="36"/>
-        </w:rPr>
-        <w:t>examine</w:t>
-      </w:r>
-      <w:r>
-        <w:rPr>
-          <w:rFonts w:eastAsia="Times New Roman" w:cstheme="minorHAnsi"/>
-          <w:color w:val="444444"/>
-          <w:kern w:val="36"/>
-        </w:rPr>
-        <w:t xml:space="preserve"> how many mete</w:t>
-      </w:r>
-      <w:r>
-        <w:rPr>
-          <w:rFonts w:eastAsia="Times New Roman" w:cstheme="minorHAnsi"/>
-          <w:color w:val="444444"/>
-          <w:kern w:val="36"/>
-        </w:rPr>
-        <w:t>orites were landed on earth</w:t>
-      </w:r>
-      <w:r>
-        <w:rPr>
-          <w:rFonts w:eastAsia="Times New Roman" w:cstheme="minorHAnsi"/>
-          <w:color w:val="444444"/>
-          <w:kern w:val="36"/>
-        </w:rPr>
-        <w:t xml:space="preserve"> since 1800</w:t>
+        <w:t xml:space="preserve"> to </w:t>
+      </w:r>
+      <w:r>
+        <w:rPr>
+          <w:rFonts w:eastAsia="Times New Roman" w:cstheme="minorHAnsi"/>
+          <w:color w:val="444444"/>
+          <w:kern w:val="36"/>
+        </w:rPr>
+        <w:t>answer the above questions from 1-7</w:t>
       </w:r>
       <w:r>
         <w:rPr>
@@ -614,111 +495,7 @@
           <w:color w:val="444444"/>
           <w:kern w:val="36"/>
         </w:rPr>
-        <w:t>First, w</w:t>
-      </w:r>
-      <w:r>
-        <w:rPr>
-          <w:rFonts w:eastAsia="Times New Roman" w:cstheme="minorHAnsi"/>
-          <w:color w:val="444444"/>
-          <w:kern w:val="36"/>
-        </w:rPr>
-        <w:t xml:space="preserve">e </w:t>
-      </w:r>
-      <w:r>
-        <w:rPr>
-          <w:rFonts w:eastAsia="Times New Roman" w:cstheme="minorHAnsi"/>
-          <w:color w:val="444444"/>
-          <w:kern w:val="36"/>
-        </w:rPr>
-        <w:t xml:space="preserve">will </w:t>
-      </w:r>
-      <w:r>
-        <w:rPr>
-          <w:rFonts w:eastAsia="Times New Roman" w:cstheme="minorHAnsi"/>
-          <w:color w:val="444444"/>
-          <w:kern w:val="36"/>
-        </w:rPr>
-        <w:t>collect data of landing locations</w:t>
-      </w:r>
-      <w:r>
-        <w:rPr>
-          <w:rFonts w:eastAsia="Times New Roman" w:cstheme="minorHAnsi"/>
-          <w:color w:val="444444"/>
-          <w:kern w:val="36"/>
-        </w:rPr>
-        <w:t xml:space="preserve"> (latitude and longitude)</w:t>
-      </w:r>
-      <w:r>
-        <w:rPr>
-          <w:rFonts w:eastAsia="Times New Roman" w:cstheme="minorHAnsi"/>
-          <w:color w:val="444444"/>
-          <w:kern w:val="36"/>
-        </w:rPr>
-        <w:t>, size of meteorites</w:t>
-      </w:r>
-      <w:r>
-        <w:rPr>
-          <w:rFonts w:eastAsia="Times New Roman" w:cstheme="minorHAnsi"/>
-          <w:color w:val="444444"/>
-          <w:kern w:val="36"/>
-        </w:rPr>
-        <w:t xml:space="preserve"> (mass)</w:t>
-      </w:r>
-      <w:r>
-        <w:rPr>
-          <w:rFonts w:eastAsia="Times New Roman" w:cstheme="minorHAnsi"/>
-          <w:color w:val="444444"/>
-          <w:kern w:val="36"/>
-        </w:rPr>
-        <w:t>, and date of landings</w:t>
-      </w:r>
-      <w:r>
-        <w:rPr>
-          <w:rFonts w:eastAsia="Times New Roman" w:cstheme="minorHAnsi"/>
-          <w:color w:val="444444"/>
-          <w:kern w:val="36"/>
-        </w:rPr>
-        <w:t xml:space="preserve">. Then, we will analyze data of landing dates by yearly categories (1800, 1900, 2000 etc.) to examine any time effects on the total number of meteorite landings on earth. We also </w:t>
-      </w:r>
-      <w:r>
-        <w:rPr>
-          <w:rFonts w:eastAsia="Times New Roman" w:cstheme="minorHAnsi"/>
-          <w:color w:val="444444"/>
-          <w:kern w:val="36"/>
-        </w:rPr>
-        <w:t>compare the total number of meteorite landings among different regions</w:t>
-      </w:r>
-      <w:r>
-        <w:rPr>
-          <w:rFonts w:eastAsia="Times New Roman" w:cstheme="minorHAnsi"/>
-          <w:color w:val="444444"/>
-          <w:kern w:val="36"/>
-        </w:rPr>
-        <w:t xml:space="preserve"> to examine regional differences. For example, higher latitude region might have more landings</w:t>
-      </w:r>
-      <w:r>
-        <w:rPr>
-          <w:rFonts w:eastAsia="Times New Roman" w:cstheme="minorHAnsi"/>
-          <w:color w:val="444444"/>
-          <w:kern w:val="36"/>
-        </w:rPr>
-        <w:t>. We use the size of meteorite data</w:t>
-      </w:r>
-      <w:r>
-        <w:rPr>
-          <w:rFonts w:eastAsia="Times New Roman" w:cstheme="minorHAnsi"/>
-          <w:color w:val="444444"/>
-          <w:kern w:val="36"/>
-        </w:rPr>
-        <w:t xml:space="preserve"> to understand </w:t>
-      </w:r>
-      <w:r>
-        <w:rPr>
-          <w:rFonts w:eastAsia="Times New Roman" w:cstheme="minorHAnsi"/>
-          <w:color w:val="444444"/>
-          <w:kern w:val="36"/>
-        </w:rPr>
-        <w:t>any relationships between the size of meteorites and locations.</w:t>
+        <w:t>Second, we will search articles about meteorites in NYT API to answer the above question 8.</w:t>
       </w:r>
     </w:p>
     <w:p>
@@ -774,19 +551,11 @@
           <w:rFonts w:cstheme="minorHAnsi"/>
         </w:rPr>
       </w:pPr>
-      <w:proofErr w:type="spellStart"/>
-      <w:r>
-        <w:rPr>
-          <w:rFonts w:cstheme="minorHAnsi"/>
-        </w:rPr>
-        <w:t>Seidi</w:t>
-      </w:r>
-      <w:proofErr w:type="spellEnd"/>
-      <w:r>
-        <w:rPr>
-          <w:rFonts w:cstheme="minorHAnsi"/>
-        </w:rPr>
-        <w:t>, Yukie</w:t>
+      <w:r>
+        <w:rPr>
+          <w:rFonts w:cstheme="minorHAnsi"/>
+        </w:rPr>
+        <w:t>Yukie</w:t>
       </w:r>
       <w:r>
         <w:rPr>
@@ -806,7 +575,7 @@
         <w:rPr>
           <w:rFonts w:cstheme="minorHAnsi"/>
         </w:rPr>
-        <w:t xml:space="preserve">Jess, Jayson – </w:t>
+        <w:t xml:space="preserve">Jess – </w:t>
       </w:r>
       <w:r>
         <w:rPr>
@@ -826,33 +595,7 @@
         <w:rPr>
           <w:rFonts w:cstheme="minorHAnsi"/>
         </w:rPr>
-        <w:t xml:space="preserve">Jayson (and </w:t>
-      </w:r>
-      <w:proofErr w:type="spellStart"/>
-      <w:r>
-        <w:rPr>
-          <w:rFonts w:cstheme="minorHAnsi"/>
-        </w:rPr>
-        <w:t>Seidi</w:t>
-      </w:r>
-      <w:proofErr w:type="spellEnd"/>
-      <w:r>
-        <w:rPr>
-          <w:rFonts w:cstheme="minorHAnsi"/>
-        </w:rPr>
-        <w:t xml:space="preserve"> and Yukie) – look into</w:t>
-      </w:r>
-      <w:r>
-        <w:rPr>
-          <w:rFonts w:cstheme="minorHAnsi"/>
-        </w:rPr>
-        <w:t xml:space="preserve"> newspaper </w:t>
-      </w:r>
-      <w:r>
-        <w:rPr>
-          <w:rFonts w:cstheme="minorHAnsi"/>
-        </w:rPr>
-        <w:t>article search</w:t>
+        <w:t>And help each other to make graphs and maps</w:t>
       </w:r>
     </w:p>
     <w:p>

</xml_diff>